<commit_message>
you moved all functions and variables into there own files. This was to help clean up the main file.
</commit_message>
<xml_diff>
--- a/docs/Statement of Purpose and Scope.docx
+++ b/docs/Statement of Purpose and Scope.docx
@@ -83,13 +83,7 @@
     </w:p>
     <w:p>
       <w:r>
-        <w:t xml:space="preserve">1. </w:t>
-      </w:r>
-      <w:r>
-        <w:t>A</w:t>
-      </w:r>
-      <w:r>
-        <w:t xml:space="preserve"> feature that takes in the new users’ details.</w:t>
+        <w:t>1. A feature that takes in the new users’ details.</w:t>
       </w:r>
     </w:p>
     <w:p>
@@ -369,24 +363,108 @@
         <w:rPr>
           <w:shd w:val="clear" w:color="auto" w:fill="FFFFFF"/>
         </w:rPr>
-        <w:t xml:space="preserve">Find how to </w:t>
-      </w:r>
-      <w:r>
-        <w:rPr>
-          <w:shd w:val="clear" w:color="auto" w:fill="FFFFFF"/>
-        </w:rPr>
-        <w:t>interact with each feature</w:t>
-      </w:r>
-      <w:r>
-        <w:rPr>
-          <w:shd w:val="clear" w:color="auto" w:fill="FFFFFF"/>
-        </w:rPr>
+        <w:t>Find how to interact with each feature.</w:t>
+      </w:r>
+    </w:p>
+    <w:p>
+      <w:r>
+        <w:t xml:space="preserve">The program should be quite easy to follow as it will prompt the user through the terminal window what they need to do. The user will also be able to refer to the Help.txt file that comes with the program. Within that document will be the information on how the game is played. </w:t>
+      </w:r>
+    </w:p>
+    <w:p/>
+    <w:p>
+      <w:pPr>
+        <w:pStyle w:val="Heading3"/>
+      </w:pPr>
+      <w:r>
+        <w:lastRenderedPageBreak/>
+        <w:t>User interaction with each feature.</w:t>
+      </w:r>
+    </w:p>
+    <w:p>
+      <w:r>
+        <w:t xml:space="preserve">The user will interact will </w:t>
+      </w:r>
+      <w:r>
+        <w:t xml:space="preserve">each feature through the terminal window. </w:t>
+      </w:r>
+      <w:r>
+        <w:t xml:space="preserve">As the program moves through each feature it will </w:t>
+      </w:r>
+      <w:r>
+        <w:t xml:space="preserve">ask the </w:t>
+      </w:r>
+      <w:r>
+        <w:t xml:space="preserve">user </w:t>
+      </w:r>
+      <w:r>
+        <w:t xml:space="preserve">for an </w:t>
+      </w:r>
+      <w:r>
+        <w:t>input</w:t>
+      </w:r>
+      <w:r>
+        <w:t>. I</w:t>
+      </w:r>
+      <w:r>
+        <w:t xml:space="preserve">f the user input </w:t>
+      </w:r>
+      <w:proofErr w:type="gramStart"/>
+      <w:r>
+        <w:t>was</w:t>
+      </w:r>
+      <w:r>
+        <w:t>n’t</w:t>
+      </w:r>
+      <w:proofErr w:type="gramEnd"/>
+      <w:r>
+        <w:t xml:space="preserve"> what the program was expecting</w:t>
+      </w:r>
+      <w:r>
+        <w:t xml:space="preserve">, it will prompt the user </w:t>
+      </w:r>
+      <w:r>
+        <w:t xml:space="preserve">with </w:t>
+      </w:r>
+      <w:r>
+        <w:t xml:space="preserve">options </w:t>
+      </w:r>
+      <w:r>
+        <w:t xml:space="preserve">of what the </w:t>
+      </w:r>
+      <w:r>
+        <w:t xml:space="preserve">input </w:t>
+      </w:r>
+      <w:r>
+        <w:t xml:space="preserve">needs to be </w:t>
+      </w:r>
+      <w:r>
+        <w:t>before moving on</w:t>
+      </w:r>
+      <w:r>
         <w:t>.</w:t>
       </w:r>
-    </w:p>
-    <w:p>
-      <w:r>
-        <w:t xml:space="preserve">The program should be quite easy to follow as it will prompt the user through the terminal window what they need to do. The user will also be able to refer to the Help.txt file that comes with the program. Within that document will be the information on how the game is played. </w:t>
+      <w:r>
+        <w:t xml:space="preserve"> </w:t>
+      </w:r>
+    </w:p>
+    <w:p>
+      <w:pPr>
+        <w:pStyle w:val="Heading3"/>
+      </w:pPr>
+      <w:r>
+        <w:t>H</w:t>
+      </w:r>
+      <w:r>
+        <w:t>ow errors will be handled by the application and displayed to the user</w:t>
+      </w:r>
+      <w:r>
+        <w:t>.</w:t>
+      </w:r>
+    </w:p>
+    <w:p>
+      <w:r>
+        <w:t>If the program comes into an error as the game is played the user will be notified through a prompt on the terminal window. The program will either continue with the game or take the user back to the start of the game.</w:t>
       </w:r>
     </w:p>
     <w:p/>
@@ -395,131 +473,972 @@
         <w:pStyle w:val="Heading3"/>
       </w:pPr>
       <w:r>
+        <w:t>Control Flow Diagram</w:t>
+      </w:r>
+      <w:r>
+        <w:tab/>
+      </w:r>
+    </w:p>
+    <w:p/>
+    <w:p>
+      <w:pPr>
+        <w:pStyle w:val="Heading3"/>
+      </w:pPr>
+      <w:r>
         <w:lastRenderedPageBreak/>
-        <w:t>User interaction with each feature</w:t>
-      </w:r>
-      <w:r>
-        <w:t>.</w:t>
-      </w:r>
-    </w:p>
-    <w:p>
-      <w:r>
-        <w:t xml:space="preserve">The user will interact will </w:t>
-      </w:r>
-      <w:r>
-        <w:t xml:space="preserve">each feature through the terminal window. </w:t>
-      </w:r>
-      <w:r>
-        <w:t xml:space="preserve">As the program moves through each feature it will </w:t>
-      </w:r>
-      <w:r>
-        <w:t xml:space="preserve">ask the </w:t>
-      </w:r>
-      <w:r>
-        <w:t xml:space="preserve">user </w:t>
-      </w:r>
-      <w:r>
-        <w:t xml:space="preserve">for an </w:t>
-      </w:r>
-      <w:r>
-        <w:t>input</w:t>
-      </w:r>
-      <w:r>
+        <w:t>Implementation Plan</w:t>
+      </w:r>
+    </w:p>
+    <w:p>
+      <w:pPr>
+        <w:pStyle w:val="Heading3"/>
+      </w:pPr>
+    </w:p>
+    <w:p>
+      <w:pPr>
+        <w:pStyle w:val="Heading3"/>
+      </w:pPr>
+      <w:r>
+        <w:t>Status Updates</w:t>
+      </w:r>
+    </w:p>
+    <w:p>
+      <w:pPr>
+        <w:pStyle w:val="Heading3"/>
+      </w:pPr>
+    </w:p>
+    <w:p>
+      <w:pPr>
+        <w:pStyle w:val="Heading3"/>
+        <w:rPr>
+          <w:rFonts w:ascii="Helvetica" w:hAnsi="Helvetica" w:cs="Helvetica"/>
+          <w:color w:val="2D3B45"/>
+          <w:shd w:val="clear" w:color="auto" w:fill="FFFFFF"/>
+        </w:rPr>
+      </w:pPr>
+      <w:r>
+        <w:rPr>
+          <w:rFonts w:ascii="Helvetica" w:hAnsi="Helvetica" w:cs="Helvetica"/>
+          <w:color w:val="2D3B45"/>
+          <w:shd w:val="clear" w:color="auto" w:fill="FFFFFF"/>
+        </w:rPr>
+        <w:t>Write </w:t>
+      </w:r>
+      <w:r>
+        <w:rPr>
+          <w:rStyle w:val="Strong"/>
+          <w:rFonts w:ascii="Helvetica" w:hAnsi="Helvetica" w:cs="Helvetica"/>
+          <w:color w:val="2D3B45"/>
+          <w:shd w:val="clear" w:color="auto" w:fill="FFFFFF"/>
+        </w:rPr>
+        <w:t>TWO</w:t>
+      </w:r>
+      <w:r>
+        <w:rPr>
+          <w:rFonts w:ascii="Helvetica" w:hAnsi="Helvetica" w:cs="Helvetica"/>
+          <w:color w:val="2D3B45"/>
+          <w:shd w:val="clear" w:color="auto" w:fill="FFFFFF"/>
+        </w:rPr>
+        <w:t> status updates on your application. You must write a status update when:</w:t>
+      </w:r>
+    </w:p>
+    <w:p>
+      <w:pPr>
+        <w:pStyle w:val="Heading3"/>
+        <w:rPr>
+          <w:rFonts w:ascii="Helvetica" w:hAnsi="Helvetica" w:cs="Helvetica"/>
+          <w:color w:val="2D3B45"/>
+          <w:shd w:val="clear" w:color="auto" w:fill="FFFFFF"/>
+        </w:rPr>
+      </w:pPr>
+    </w:p>
+    <w:p>
+      <w:pPr>
+        <w:pStyle w:val="Heading3"/>
+      </w:pPr>
+      <w:r>
+        <w:rPr>
+          <w:rFonts w:ascii="Helvetica" w:hAnsi="Helvetica" w:cs="Helvetica"/>
+          <w:color w:val="2D3B45"/>
+          <w:shd w:val="clear" w:color="auto" w:fill="FFFFFF"/>
+        </w:rPr>
+        <w:t>Status update 13/07/2021:</w:t>
+      </w:r>
+    </w:p>
+    <w:p>
+      <w:pPr>
+        <w:pStyle w:val="Heading3"/>
+        <w:rPr>
+          <w:rFonts w:ascii="Helvetica" w:hAnsi="Helvetica" w:cs="Helvetica"/>
+          <w:color w:val="2D3B45"/>
+          <w:shd w:val="clear" w:color="auto" w:fill="FFFFFF"/>
+        </w:rPr>
+      </w:pPr>
+      <w:r>
+        <w:rPr>
+          <w:rFonts w:ascii="Helvetica" w:hAnsi="Helvetica" w:cs="Helvetica"/>
+          <w:color w:val="2D3B45"/>
+          <w:shd w:val="clear" w:color="auto" w:fill="FFFFFF"/>
+        </w:rPr>
+        <w:t>The fundamentals</w:t>
+      </w:r>
+      <w:r>
+        <w:rPr>
+          <w:rFonts w:ascii="Helvetica" w:hAnsi="Helvetica" w:cs="Helvetica"/>
+          <w:color w:val="2D3B45"/>
+          <w:shd w:val="clear" w:color="auto" w:fill="FFFFFF"/>
+        </w:rPr>
+        <w:t xml:space="preserve"> of the main function</w:t>
+      </w:r>
+      <w:r>
+        <w:rPr>
+          <w:rFonts w:ascii="Helvetica" w:hAnsi="Helvetica" w:cs="Helvetica"/>
+          <w:color w:val="2D3B45"/>
+          <w:shd w:val="clear" w:color="auto" w:fill="FFFFFF"/>
+        </w:rPr>
+        <w:t>s</w:t>
+      </w:r>
+      <w:r>
+        <w:rPr>
+          <w:rFonts w:ascii="Helvetica" w:hAnsi="Helvetica" w:cs="Helvetica"/>
+          <w:color w:val="2D3B45"/>
+          <w:shd w:val="clear" w:color="auto" w:fill="FFFFFF"/>
+        </w:rPr>
+        <w:t xml:space="preserve"> including</w:t>
+      </w:r>
+      <w:r>
+        <w:rPr>
+          <w:rFonts w:ascii="Helvetica" w:hAnsi="Helvetica" w:cs="Helvetica"/>
+          <w:color w:val="2D3B45"/>
+          <w:shd w:val="clear" w:color="auto" w:fill="FFFFFF"/>
+        </w:rPr>
+        <w:t xml:space="preserve"> </w:t>
+      </w:r>
+      <w:r>
+        <w:rPr>
+          <w:rFonts w:ascii="Helvetica" w:hAnsi="Helvetica" w:cs="Helvetica"/>
+          <w:color w:val="2D3B45"/>
+          <w:shd w:val="clear" w:color="auto" w:fill="FFFFFF"/>
+        </w:rPr>
+        <w:t xml:space="preserve">New </w:t>
+      </w:r>
+      <w:r>
+        <w:rPr>
+          <w:rFonts w:ascii="Helvetica" w:hAnsi="Helvetica" w:cs="Helvetica"/>
+          <w:color w:val="2D3B45"/>
+          <w:shd w:val="clear" w:color="auto" w:fill="FFFFFF"/>
+        </w:rPr>
+        <w:t>User input, Random question generator, Answer filter and User data base mostly complete.</w:t>
+      </w:r>
+    </w:p>
+    <w:p>
+      <w:pPr>
+        <w:pStyle w:val="Heading3"/>
+        <w:rPr>
+          <w:rFonts w:ascii="Helvetica" w:hAnsi="Helvetica" w:cs="Helvetica"/>
+          <w:color w:val="2D3B45"/>
+          <w:shd w:val="clear" w:color="auto" w:fill="FFFFFF"/>
+        </w:rPr>
+      </w:pPr>
+    </w:p>
+    <w:p>
+      <w:pPr>
+        <w:pStyle w:val="Heading3"/>
+        <w:rPr>
+          <w:rFonts w:ascii="Helvetica" w:hAnsi="Helvetica" w:cs="Helvetica"/>
+          <w:color w:val="2D3B45"/>
+          <w:shd w:val="clear" w:color="auto" w:fill="FFFFFF"/>
+        </w:rPr>
+      </w:pPr>
+      <w:r>
+        <w:rPr>
+          <w:rFonts w:ascii="Helvetica" w:hAnsi="Helvetica" w:cs="Helvetica"/>
+          <w:color w:val="2D3B45"/>
+          <w:shd w:val="clear" w:color="auto" w:fill="FFFFFF"/>
+        </w:rPr>
+        <w:t xml:space="preserve">The </w:t>
+      </w:r>
+      <w:r>
+        <w:rPr>
+          <w:rFonts w:ascii="Helvetica" w:hAnsi="Helvetica" w:cs="Helvetica"/>
+          <w:color w:val="2D3B45"/>
+          <w:shd w:val="clear" w:color="auto" w:fill="FFFFFF"/>
+        </w:rPr>
+        <w:t>U</w:t>
+      </w:r>
+      <w:r>
+        <w:rPr>
+          <w:rFonts w:ascii="Helvetica" w:hAnsi="Helvetica" w:cs="Helvetica"/>
+          <w:color w:val="2D3B45"/>
+          <w:shd w:val="clear" w:color="auto" w:fill="FFFFFF"/>
+        </w:rPr>
+        <w:t>ser data base is now located in a separate file to help clean up the code. This is now accessible to the other functions.</w:t>
+      </w:r>
+    </w:p>
+    <w:p>
+      <w:pPr>
+        <w:pStyle w:val="Heading3"/>
+        <w:rPr>
+          <w:rFonts w:ascii="Helvetica" w:hAnsi="Helvetica" w:cs="Helvetica"/>
+          <w:color w:val="2D3B45"/>
+          <w:shd w:val="clear" w:color="auto" w:fill="FFFFFF"/>
+        </w:rPr>
+      </w:pPr>
+    </w:p>
+    <w:p>
+      <w:pPr>
+        <w:pStyle w:val="Heading3"/>
+        <w:rPr>
+          <w:rFonts w:ascii="Helvetica" w:hAnsi="Helvetica" w:cs="Helvetica"/>
+          <w:color w:val="2D3B45"/>
+          <w:shd w:val="clear" w:color="auto" w:fill="FFFFFF"/>
+        </w:rPr>
+      </w:pPr>
+      <w:r>
+        <w:rPr>
+          <w:rFonts w:ascii="Helvetica" w:hAnsi="Helvetica" w:cs="Helvetica"/>
+          <w:color w:val="2D3B45"/>
+          <w:shd w:val="clear" w:color="auto" w:fill="FFFFFF"/>
+        </w:rPr>
+        <w:t xml:space="preserve">The </w:t>
+      </w:r>
+      <w:r>
+        <w:rPr>
+          <w:rFonts w:ascii="Helvetica" w:hAnsi="Helvetica" w:cs="Helvetica"/>
+          <w:color w:val="2D3B45"/>
+          <w:shd w:val="clear" w:color="auto" w:fill="FFFFFF"/>
+        </w:rPr>
+        <w:t xml:space="preserve">New </w:t>
+      </w:r>
+      <w:r>
+        <w:rPr>
+          <w:rFonts w:ascii="Helvetica" w:hAnsi="Helvetica" w:cs="Helvetica"/>
+          <w:color w:val="2D3B45"/>
+          <w:shd w:val="clear" w:color="auto" w:fill="FFFFFF"/>
+        </w:rPr>
+        <w:t>U</w:t>
+      </w:r>
+      <w:r>
+        <w:rPr>
+          <w:rFonts w:ascii="Helvetica" w:hAnsi="Helvetica" w:cs="Helvetica"/>
+          <w:color w:val="2D3B45"/>
+          <w:shd w:val="clear" w:color="auto" w:fill="FFFFFF"/>
+        </w:rPr>
+        <w:t>ser function is now able to take input</w:t>
+      </w:r>
+      <w:r>
+        <w:rPr>
+          <w:rFonts w:ascii="Helvetica" w:hAnsi="Helvetica" w:cs="Helvetica"/>
+          <w:color w:val="2D3B45"/>
+          <w:shd w:val="clear" w:color="auto" w:fill="FFFFFF"/>
+        </w:rPr>
+        <w:t>s</w:t>
+      </w:r>
+      <w:r>
+        <w:rPr>
+          <w:rFonts w:ascii="Helvetica" w:hAnsi="Helvetica" w:cs="Helvetica"/>
+          <w:color w:val="2D3B45"/>
+          <w:shd w:val="clear" w:color="auto" w:fill="FFFFFF"/>
+        </w:rPr>
+        <w:t xml:space="preserve"> from the user and verify that it is a correct answer before continuing onto the next question.</w:t>
+      </w:r>
+      <w:r>
+        <w:rPr>
+          <w:rFonts w:ascii="Helvetica" w:hAnsi="Helvetica" w:cs="Helvetica"/>
+          <w:color w:val="2D3B45"/>
+          <w:shd w:val="clear" w:color="auto" w:fill="FFFFFF"/>
+        </w:rPr>
+        <w:t xml:space="preserve"> As the user completes the questions, its associated list</w:t>
+      </w:r>
+      <w:r>
+        <w:rPr>
+          <w:rFonts w:ascii="Helvetica" w:hAnsi="Helvetica" w:cs="Helvetica"/>
+          <w:color w:val="2D3B45"/>
+          <w:shd w:val="clear" w:color="auto" w:fill="FFFFFF"/>
+        </w:rPr>
+        <w:t>/</w:t>
+      </w:r>
+      <w:r>
+        <w:rPr>
+          <w:rFonts w:ascii="Helvetica" w:hAnsi="Helvetica" w:cs="Helvetica"/>
+          <w:color w:val="2D3B45"/>
+          <w:shd w:val="clear" w:color="auto" w:fill="FFFFFF"/>
+        </w:rPr>
+        <w:t>dictionar</w:t>
+      </w:r>
+      <w:r>
+        <w:rPr>
+          <w:rFonts w:ascii="Helvetica" w:hAnsi="Helvetica" w:cs="Helvetica"/>
+          <w:color w:val="2D3B45"/>
+          <w:shd w:val="clear" w:color="auto" w:fill="FFFFFF"/>
+        </w:rPr>
+        <w:t>y</w:t>
+      </w:r>
+      <w:r>
+        <w:rPr>
+          <w:rFonts w:ascii="Helvetica" w:hAnsi="Helvetica" w:cs="Helvetica"/>
+          <w:color w:val="2D3B45"/>
+          <w:shd w:val="clear" w:color="auto" w:fill="FFFFFF"/>
+        </w:rPr>
+        <w:t xml:space="preserve"> </w:t>
+      </w:r>
+      <w:r>
+        <w:rPr>
+          <w:rFonts w:ascii="Helvetica" w:hAnsi="Helvetica" w:cs="Helvetica"/>
+          <w:color w:val="2D3B45"/>
+          <w:shd w:val="clear" w:color="auto" w:fill="FFFFFF"/>
+        </w:rPr>
+        <w:t>is</w:t>
+      </w:r>
+      <w:r>
+        <w:rPr>
+          <w:rFonts w:ascii="Helvetica" w:hAnsi="Helvetica" w:cs="Helvetica"/>
+          <w:color w:val="2D3B45"/>
+          <w:shd w:val="clear" w:color="auto" w:fill="FFFFFF"/>
+        </w:rPr>
+        <w:t xml:space="preserve"> appended </w:t>
+      </w:r>
+      <w:r>
+        <w:rPr>
+          <w:rFonts w:ascii="Helvetica" w:hAnsi="Helvetica" w:cs="Helvetica"/>
+          <w:color w:val="2D3B45"/>
+          <w:shd w:val="clear" w:color="auto" w:fill="FFFFFF"/>
+        </w:rPr>
+        <w:t>with the input</w:t>
+      </w:r>
+      <w:r>
+        <w:rPr>
+          <w:rFonts w:ascii="Helvetica" w:hAnsi="Helvetica" w:cs="Helvetica"/>
+          <w:color w:val="2D3B45"/>
+          <w:shd w:val="clear" w:color="auto" w:fill="FFFFFF"/>
+        </w:rPr>
+        <w:t>. Also, a sing</w:t>
+      </w:r>
+      <w:r>
+        <w:rPr>
+          <w:rFonts w:ascii="Helvetica" w:hAnsi="Helvetica" w:cs="Helvetica"/>
+          <w:color w:val="2D3B45"/>
+          <w:shd w:val="clear" w:color="auto" w:fill="FFFFFF"/>
+        </w:rPr>
+        <w:t xml:space="preserve">le </w:t>
+      </w:r>
+      <w:r>
+        <w:rPr>
+          <w:rFonts w:ascii="Helvetica" w:hAnsi="Helvetica" w:cs="Helvetica"/>
+          <w:color w:val="2D3B45"/>
+          <w:shd w:val="clear" w:color="auto" w:fill="FFFFFF"/>
+        </w:rPr>
+        <w:t xml:space="preserve">function has been made </w:t>
+      </w:r>
+      <w:r>
+        <w:rPr>
+          <w:rFonts w:ascii="Helvetica" w:hAnsi="Helvetica" w:cs="Helvetica"/>
+          <w:color w:val="2D3B45"/>
+          <w:shd w:val="clear" w:color="auto" w:fill="FFFFFF"/>
+        </w:rPr>
+        <w:t>to process all New User</w:t>
+      </w:r>
+      <w:r>
+        <w:rPr>
+          <w:rFonts w:ascii="Helvetica" w:hAnsi="Helvetica" w:cs="Helvetica"/>
+          <w:color w:val="2D3B45"/>
+          <w:shd w:val="clear" w:color="auto" w:fill="FFFFFF"/>
+        </w:rPr>
+        <w:t xml:space="preserve"> input</w:t>
+      </w:r>
+      <w:r>
+        <w:rPr>
+          <w:rFonts w:ascii="Helvetica" w:hAnsi="Helvetica" w:cs="Helvetica"/>
+          <w:color w:val="2D3B45"/>
+          <w:shd w:val="clear" w:color="auto" w:fill="FFFFFF"/>
+        </w:rPr>
+        <w:t>s</w:t>
+      </w:r>
+      <w:r>
+        <w:rPr>
+          <w:rFonts w:ascii="Helvetica" w:hAnsi="Helvetica" w:cs="Helvetica"/>
+          <w:color w:val="2D3B45"/>
+          <w:shd w:val="clear" w:color="auto" w:fill="FFFFFF"/>
+        </w:rPr>
+        <w:t>. As each question is asked, it calls this function and give it the necessary variables to check the answer and update their list or dictionaries</w:t>
+      </w:r>
+      <w:r>
+        <w:rPr>
+          <w:rFonts w:ascii="Helvetica" w:hAnsi="Helvetica" w:cs="Helvetica"/>
+          <w:color w:val="2D3B45"/>
+          <w:shd w:val="clear" w:color="auto" w:fill="FFFFFF"/>
+        </w:rPr>
+        <w:t xml:space="preserve">. </w:t>
+      </w:r>
+    </w:p>
+    <w:p>
+      <w:pPr>
+        <w:pStyle w:val="Heading3"/>
+        <w:rPr>
+          <w:rFonts w:ascii="Helvetica" w:hAnsi="Helvetica" w:cs="Helvetica"/>
+          <w:color w:val="2D3B45"/>
+          <w:shd w:val="clear" w:color="auto" w:fill="FFFFFF"/>
+        </w:rPr>
+      </w:pPr>
+    </w:p>
+    <w:p>
+      <w:pPr>
+        <w:pStyle w:val="Heading3"/>
+        <w:rPr>
+          <w:rFonts w:ascii="Helvetica" w:hAnsi="Helvetica" w:cs="Helvetica"/>
+          <w:color w:val="2D3B45"/>
+          <w:shd w:val="clear" w:color="auto" w:fill="FFFFFF"/>
+        </w:rPr>
+      </w:pPr>
+      <w:r>
+        <w:rPr>
+          <w:rFonts w:ascii="Helvetica" w:hAnsi="Helvetica" w:cs="Helvetica"/>
+          <w:color w:val="2D3B45"/>
+          <w:shd w:val="clear" w:color="auto" w:fill="FFFFFF"/>
+        </w:rPr>
+        <w:t xml:space="preserve">The random question generator is mostly complete. It can create random questions base on the information within a temporary data base. Within this temporary data base has a list of dictionaries of the </w:t>
+      </w:r>
+      <w:r>
+        <w:rPr>
+          <w:rFonts w:ascii="Helvetica" w:hAnsi="Helvetica" w:cs="Helvetica"/>
+          <w:color w:val="2D3B45"/>
+          <w:shd w:val="clear" w:color="auto" w:fill="FFFFFF"/>
+        </w:rPr>
+        <w:t>players’</w:t>
+      </w:r>
+      <w:r>
+        <w:rPr>
+          <w:rFonts w:ascii="Helvetica" w:hAnsi="Helvetica" w:cs="Helvetica"/>
+          <w:color w:val="2D3B45"/>
+          <w:shd w:val="clear" w:color="auto" w:fill="FFFFFF"/>
+        </w:rPr>
+        <w:t xml:space="preserve"> names and their features such as hair colour. As each question is asked, it removes either the</w:t>
+      </w:r>
+      <w:r>
+        <w:rPr>
+          <w:rFonts w:ascii="Helvetica" w:hAnsi="Helvetica" w:cs="Helvetica"/>
+          <w:color w:val="2D3B45"/>
+          <w:shd w:val="clear" w:color="auto" w:fill="FFFFFF"/>
+        </w:rPr>
+        <w:t xml:space="preserve"> single</w:t>
+      </w:r>
+      <w:r>
+        <w:rPr>
+          <w:rFonts w:ascii="Helvetica" w:hAnsi="Helvetica" w:cs="Helvetica"/>
+          <w:color w:val="2D3B45"/>
+          <w:shd w:val="clear" w:color="auto" w:fill="FFFFFF"/>
+        </w:rPr>
+        <w:t xml:space="preserve"> feature or the whole </w:t>
+      </w:r>
+      <w:r>
+        <w:rPr>
+          <w:rFonts w:ascii="Helvetica" w:hAnsi="Helvetica" w:cs="Helvetica"/>
+          <w:color w:val="2D3B45"/>
+          <w:shd w:val="clear" w:color="auto" w:fill="FFFFFF"/>
+        </w:rPr>
+        <w:t xml:space="preserve">features </w:t>
+      </w:r>
+      <w:r>
+        <w:rPr>
+          <w:rFonts w:ascii="Helvetica" w:hAnsi="Helvetica" w:cs="Helvetica"/>
+          <w:color w:val="2D3B45"/>
+          <w:shd w:val="clear" w:color="auto" w:fill="FFFFFF"/>
+        </w:rPr>
+        <w:t xml:space="preserve">dictionary depending on the users answer. </w:t>
+      </w:r>
+      <w:r>
+        <w:rPr>
+          <w:rFonts w:ascii="Helvetica" w:hAnsi="Helvetica" w:cs="Helvetica"/>
+          <w:color w:val="2D3B45"/>
+          <w:shd w:val="clear" w:color="auto" w:fill="FFFFFF"/>
+        </w:rPr>
+        <w:t xml:space="preserve">This I to ensure that the same question does not get asked twice. </w:t>
+      </w:r>
+    </w:p>
+    <w:p>
+      <w:pPr>
+        <w:pStyle w:val="Heading3"/>
+        <w:rPr>
+          <w:rFonts w:ascii="Helvetica" w:hAnsi="Helvetica" w:cs="Helvetica"/>
+          <w:color w:val="2D3B45"/>
+          <w:shd w:val="clear" w:color="auto" w:fill="FFFFFF"/>
+        </w:rPr>
+      </w:pPr>
+      <w:r>
+        <w:rPr>
+          <w:rFonts w:ascii="Helvetica" w:hAnsi="Helvetica" w:cs="Helvetica"/>
+          <w:color w:val="2D3B45"/>
+          <w:shd w:val="clear" w:color="auto" w:fill="FFFFFF"/>
+        </w:rPr>
+        <w:t>A fault was found during early testing</w:t>
+      </w:r>
+      <w:r>
+        <w:rPr>
+          <w:rFonts w:ascii="Helvetica" w:hAnsi="Helvetica" w:cs="Helvetica"/>
+          <w:color w:val="2D3B45"/>
+          <w:shd w:val="clear" w:color="auto" w:fill="FFFFFF"/>
+        </w:rPr>
         <w:t>. I</w:t>
       </w:r>
       <w:r>
-        <w:t xml:space="preserve">f the user input </w:t>
+        <w:rPr>
+          <w:rFonts w:ascii="Helvetica" w:hAnsi="Helvetica" w:cs="Helvetica"/>
+          <w:color w:val="2D3B45"/>
+          <w:shd w:val="clear" w:color="auto" w:fill="FFFFFF"/>
+        </w:rPr>
+        <w:t xml:space="preserve">f </w:t>
+      </w:r>
+      <w:r>
+        <w:rPr>
+          <w:rFonts w:ascii="Helvetica" w:hAnsi="Helvetica" w:cs="Helvetica"/>
+          <w:color w:val="2D3B45"/>
+          <w:shd w:val="clear" w:color="auto" w:fill="FFFFFF"/>
+        </w:rPr>
+        <w:t xml:space="preserve">the </w:t>
+      </w:r>
+      <w:r>
+        <w:rPr>
+          <w:rFonts w:ascii="Helvetica" w:hAnsi="Helvetica" w:cs="Helvetica"/>
+          <w:color w:val="2D3B45"/>
+          <w:shd w:val="clear" w:color="auto" w:fill="FFFFFF"/>
+        </w:rPr>
+        <w:t xml:space="preserve">question generator run out of possible questions the program would go into an error. A </w:t>
+      </w:r>
+      <w:r>
+        <w:rPr>
+          <w:rFonts w:ascii="Helvetica" w:hAnsi="Helvetica" w:cs="Helvetica"/>
+          <w:color w:val="2D3B45"/>
+          <w:shd w:val="clear" w:color="auto" w:fill="FFFFFF"/>
+        </w:rPr>
+        <w:t>‘</w:t>
+      </w:r>
+      <w:r>
+        <w:rPr>
+          <w:rFonts w:ascii="Helvetica" w:hAnsi="Helvetica" w:cs="Helvetica"/>
+          <w:color w:val="2D3B45"/>
+          <w:shd w:val="clear" w:color="auto" w:fill="FFFFFF"/>
+        </w:rPr>
+        <w:t>try</w:t>
+      </w:r>
+      <w:r>
+        <w:rPr>
+          <w:rFonts w:ascii="Helvetica" w:hAnsi="Helvetica" w:cs="Helvetica"/>
+          <w:color w:val="2D3B45"/>
+          <w:shd w:val="clear" w:color="auto" w:fill="FFFFFF"/>
+        </w:rPr>
+        <w:t>/</w:t>
+      </w:r>
+      <w:r>
+        <w:rPr>
+          <w:rFonts w:ascii="Helvetica" w:hAnsi="Helvetica" w:cs="Helvetica"/>
+          <w:color w:val="2D3B45"/>
+          <w:shd w:val="clear" w:color="auto" w:fill="FFFFFF"/>
+        </w:rPr>
+        <w:t>except</w:t>
+      </w:r>
+      <w:r>
+        <w:rPr>
+          <w:rFonts w:ascii="Helvetica" w:hAnsi="Helvetica" w:cs="Helvetica"/>
+          <w:color w:val="2D3B45"/>
+          <w:shd w:val="clear" w:color="auto" w:fill="FFFFFF"/>
+        </w:rPr>
+        <w:t>’</w:t>
+      </w:r>
+      <w:r>
+        <w:rPr>
+          <w:rFonts w:ascii="Helvetica" w:hAnsi="Helvetica" w:cs="Helvetica"/>
+          <w:color w:val="2D3B45"/>
+          <w:shd w:val="clear" w:color="auto" w:fill="FFFFFF"/>
+        </w:rPr>
+        <w:t xml:space="preserve"> statement has been put in to allow the function to continue. The Question Generator feature has taken a considerable amount of time to complete and has meant a review on</w:t>
+      </w:r>
+      <w:r>
+        <w:rPr>
+          <w:rFonts w:ascii="Helvetica" w:hAnsi="Helvetica" w:cs="Helvetica"/>
+          <w:color w:val="2D3B45"/>
+          <w:shd w:val="clear" w:color="auto" w:fill="FFFFFF"/>
+        </w:rPr>
+        <w:t xml:space="preserve"> the </w:t>
+      </w:r>
+      <w:r>
+        <w:rPr>
+          <w:rFonts w:ascii="Helvetica" w:hAnsi="Helvetica" w:cs="Helvetica"/>
+          <w:color w:val="2D3B45"/>
+          <w:shd w:val="clear" w:color="auto" w:fill="FFFFFF"/>
+        </w:rPr>
+        <w:t xml:space="preserve">ongoing works schedule to be adjusted. </w:t>
+      </w:r>
+    </w:p>
+    <w:p>
+      <w:pPr>
+        <w:pStyle w:val="Heading3"/>
+        <w:rPr>
+          <w:rFonts w:ascii="Helvetica" w:hAnsi="Helvetica" w:cs="Helvetica"/>
+          <w:color w:val="2D3B45"/>
+          <w:shd w:val="clear" w:color="auto" w:fill="FFFFFF"/>
+        </w:rPr>
+      </w:pPr>
+    </w:p>
+    <w:p>
+      <w:pPr>
+        <w:pStyle w:val="Heading3"/>
+        <w:rPr>
+          <w:rFonts w:ascii="Helvetica" w:hAnsi="Helvetica" w:cs="Helvetica"/>
+          <w:color w:val="2D3B45"/>
+          <w:shd w:val="clear" w:color="auto" w:fill="FFFFFF"/>
+        </w:rPr>
+      </w:pPr>
+      <w:r>
+        <w:rPr>
+          <w:rFonts w:ascii="Helvetica" w:hAnsi="Helvetica" w:cs="Helvetica"/>
+          <w:color w:val="2D3B45"/>
+          <w:shd w:val="clear" w:color="auto" w:fill="FFFFFF"/>
+        </w:rPr>
+        <w:t xml:space="preserve">The answer filter is still in progress. </w:t>
+      </w:r>
+      <w:r>
+        <w:rPr>
+          <w:rFonts w:ascii="Helvetica" w:hAnsi="Helvetica" w:cs="Helvetica"/>
+          <w:color w:val="2D3B45"/>
+          <w:shd w:val="clear" w:color="auto" w:fill="FFFFFF"/>
+        </w:rPr>
+        <w:t>I s</w:t>
+      </w:r>
+      <w:r>
+        <w:rPr>
+          <w:rFonts w:ascii="Helvetica" w:hAnsi="Helvetica" w:cs="Helvetica"/>
+          <w:color w:val="2D3B45"/>
+          <w:shd w:val="clear" w:color="auto" w:fill="FFFFFF"/>
+        </w:rPr>
+        <w:t>till need to think of the best way fo</w:t>
+      </w:r>
+      <w:r>
+        <w:rPr>
+          <w:rFonts w:ascii="Helvetica" w:hAnsi="Helvetica" w:cs="Helvetica"/>
+          <w:color w:val="2D3B45"/>
+          <w:shd w:val="clear" w:color="auto" w:fill="FFFFFF"/>
+        </w:rPr>
+        <w:t>r</w:t>
+      </w:r>
+      <w:r>
+        <w:rPr>
+          <w:rFonts w:ascii="Helvetica" w:hAnsi="Helvetica" w:cs="Helvetica"/>
+          <w:color w:val="2D3B45"/>
+          <w:shd w:val="clear" w:color="auto" w:fill="FFFFFF"/>
+        </w:rPr>
+        <w:t xml:space="preserve"> this to </w:t>
+      </w:r>
+      <w:r>
+        <w:rPr>
+          <w:rFonts w:ascii="Helvetica" w:hAnsi="Helvetica" w:cs="Helvetica"/>
+          <w:color w:val="2D3B45"/>
+          <w:shd w:val="clear" w:color="auto" w:fill="FFFFFF"/>
+        </w:rPr>
+        <w:t>function, whether</w:t>
+      </w:r>
+      <w:r>
+        <w:rPr>
+          <w:rFonts w:ascii="Helvetica" w:hAnsi="Helvetica" w:cs="Helvetica"/>
+          <w:color w:val="2D3B45"/>
+          <w:shd w:val="clear" w:color="auto" w:fill="FFFFFF"/>
+        </w:rPr>
+        <w:t xml:space="preserve"> it </w:t>
+      </w:r>
+      <w:r>
+        <w:rPr>
+          <w:rFonts w:ascii="Helvetica" w:hAnsi="Helvetica" w:cs="Helvetica"/>
+          <w:color w:val="2D3B45"/>
+          <w:shd w:val="clear" w:color="auto" w:fill="FFFFFF"/>
+        </w:rPr>
+        <w:t xml:space="preserve">will </w:t>
+      </w:r>
+      <w:r>
+        <w:rPr>
+          <w:rFonts w:ascii="Helvetica" w:hAnsi="Helvetica" w:cs="Helvetica"/>
+          <w:color w:val="2D3B45"/>
+          <w:shd w:val="clear" w:color="auto" w:fill="FFFFFF"/>
+        </w:rPr>
+        <w:t xml:space="preserve">be in its own function or </w:t>
+      </w:r>
+      <w:r>
+        <w:rPr>
+          <w:rFonts w:ascii="Helvetica" w:hAnsi="Helvetica" w:cs="Helvetica"/>
+          <w:color w:val="2D3B45"/>
+          <w:shd w:val="clear" w:color="auto" w:fill="FFFFFF"/>
+        </w:rPr>
+        <w:t xml:space="preserve">be </w:t>
+      </w:r>
+      <w:r>
+        <w:rPr>
+          <w:rFonts w:ascii="Helvetica" w:hAnsi="Helvetica" w:cs="Helvetica"/>
+          <w:color w:val="2D3B45"/>
+          <w:shd w:val="clear" w:color="auto" w:fill="FFFFFF"/>
+        </w:rPr>
+        <w:t>incorporate</w:t>
+      </w:r>
+      <w:r>
+        <w:rPr>
+          <w:rFonts w:ascii="Helvetica" w:hAnsi="Helvetica" w:cs="Helvetica"/>
+          <w:color w:val="2D3B45"/>
+          <w:shd w:val="clear" w:color="auto" w:fill="FFFFFF"/>
+        </w:rPr>
+        <w:t>d</w:t>
+      </w:r>
+      <w:r>
+        <w:rPr>
+          <w:rFonts w:ascii="Helvetica" w:hAnsi="Helvetica" w:cs="Helvetica"/>
+          <w:color w:val="2D3B45"/>
+          <w:shd w:val="clear" w:color="auto" w:fill="FFFFFF"/>
+        </w:rPr>
+        <w:t xml:space="preserve"> into the question generator function. </w:t>
+      </w:r>
+    </w:p>
+    <w:p>
+      <w:pPr>
+        <w:pStyle w:val="Heading3"/>
+        <w:rPr>
+          <w:rFonts w:ascii="Helvetica" w:hAnsi="Helvetica" w:cs="Helvetica"/>
+          <w:color w:val="2D3B45"/>
+          <w:shd w:val="clear" w:color="auto" w:fill="FFFFFF"/>
+        </w:rPr>
+      </w:pPr>
+    </w:p>
+    <w:p>
+      <w:pPr>
+        <w:pStyle w:val="Heading3"/>
+        <w:rPr>
+          <w:rFonts w:ascii="Helvetica" w:hAnsi="Helvetica" w:cs="Helvetica"/>
+          <w:color w:val="2D3B45"/>
+          <w:shd w:val="clear" w:color="auto" w:fill="FFFFFF"/>
+        </w:rPr>
+      </w:pPr>
+      <w:r>
+        <w:rPr>
+          <w:rFonts w:ascii="Helvetica" w:hAnsi="Helvetica" w:cs="Helvetica"/>
+          <w:color w:val="2D3B45"/>
+          <w:shd w:val="clear" w:color="auto" w:fill="FFFFFF"/>
+        </w:rPr>
+        <w:t>As for o</w:t>
+      </w:r>
+      <w:r>
+        <w:rPr>
+          <w:rFonts w:ascii="Helvetica" w:hAnsi="Helvetica" w:cs="Helvetica"/>
+          <w:color w:val="2D3B45"/>
+          <w:shd w:val="clear" w:color="auto" w:fill="FFFFFF"/>
+        </w:rPr>
+        <w:t>ngoing</w:t>
+      </w:r>
+      <w:r>
+        <w:rPr>
+          <w:rFonts w:ascii="Helvetica" w:hAnsi="Helvetica" w:cs="Helvetica"/>
+          <w:color w:val="2D3B45"/>
+          <w:shd w:val="clear" w:color="auto" w:fill="FFFFFF"/>
+        </w:rPr>
+        <w:t xml:space="preserve"> work that needs to be completed, </w:t>
+      </w:r>
+      <w:r>
+        <w:rPr>
+          <w:rFonts w:ascii="Helvetica" w:hAnsi="Helvetica" w:cs="Helvetica"/>
+          <w:color w:val="2D3B45"/>
+          <w:shd w:val="clear" w:color="auto" w:fill="FFFFFF"/>
+        </w:rPr>
+        <w:t xml:space="preserve">once all </w:t>
+      </w:r>
+      <w:r>
+        <w:rPr>
+          <w:rFonts w:ascii="Helvetica" w:hAnsi="Helvetica" w:cs="Helvetica"/>
+          <w:color w:val="2D3B45"/>
+          <w:shd w:val="clear" w:color="auto" w:fill="FFFFFF"/>
+        </w:rPr>
+        <w:t>features</w:t>
+      </w:r>
+      <w:r>
+        <w:rPr>
+          <w:rFonts w:ascii="Helvetica" w:hAnsi="Helvetica" w:cs="Helvetica"/>
+          <w:color w:val="2D3B45"/>
+          <w:shd w:val="clear" w:color="auto" w:fill="FFFFFF"/>
+        </w:rPr>
+        <w:t xml:space="preserve"> </w:t>
+      </w:r>
+      <w:r>
+        <w:rPr>
+          <w:rFonts w:ascii="Helvetica" w:hAnsi="Helvetica" w:cs="Helvetica"/>
+          <w:color w:val="2D3B45"/>
+          <w:shd w:val="clear" w:color="auto" w:fill="FFFFFF"/>
+        </w:rPr>
+        <w:t>are working independently,</w:t>
+      </w:r>
+      <w:r>
+        <w:rPr>
+          <w:rFonts w:ascii="Helvetica" w:hAnsi="Helvetica" w:cs="Helvetica"/>
+          <w:color w:val="2D3B45"/>
+          <w:shd w:val="clear" w:color="auto" w:fill="FFFFFF"/>
+        </w:rPr>
+        <w:t xml:space="preserve"> </w:t>
+      </w:r>
+      <w:r>
+        <w:rPr>
+          <w:rFonts w:ascii="Helvetica" w:hAnsi="Helvetica" w:cs="Helvetica"/>
+          <w:color w:val="2D3B45"/>
+          <w:shd w:val="clear" w:color="auto" w:fill="FFFFFF"/>
+        </w:rPr>
+        <w:t>I will need to work on how they will flow throughout the program. Followed by testing for faults</w:t>
+      </w:r>
+      <w:r>
+        <w:rPr>
+          <w:rFonts w:ascii="Helvetica" w:hAnsi="Helvetica" w:cs="Helvetica"/>
+          <w:color w:val="2D3B45"/>
+          <w:shd w:val="clear" w:color="auto" w:fill="FFFFFF"/>
+        </w:rPr>
+        <w:t xml:space="preserve"> and errors</w:t>
+      </w:r>
+      <w:r>
+        <w:rPr>
+          <w:rFonts w:ascii="Helvetica" w:hAnsi="Helvetica" w:cs="Helvetica"/>
+          <w:color w:val="2D3B45"/>
+          <w:shd w:val="clear" w:color="auto" w:fill="FFFFFF"/>
+        </w:rPr>
+        <w:t xml:space="preserve">. </w:t>
+      </w:r>
+    </w:p>
+    <w:p/>
+    <w:p/>
+    <w:p>
+      <w:pPr>
+        <w:pStyle w:val="Heading3"/>
+        <w:rPr>
+          <w:rFonts w:ascii="Helvetica" w:hAnsi="Helvetica" w:cs="Helvetica"/>
+          <w:color w:val="2D3B45"/>
+          <w:shd w:val="clear" w:color="auto" w:fill="FFFFFF"/>
+        </w:rPr>
+      </w:pPr>
+    </w:p>
+    <w:p>
+      <w:pPr>
+        <w:pStyle w:val="Heading3"/>
+        <w:rPr>
+          <w:rFonts w:ascii="Helvetica" w:hAnsi="Helvetica" w:cs="Helvetica"/>
+          <w:color w:val="2D3B45"/>
+          <w:shd w:val="clear" w:color="auto" w:fill="FFFFFF"/>
+        </w:rPr>
+      </w:pPr>
+    </w:p>
+    <w:p>
+      <w:pPr>
+        <w:pStyle w:val="Heading3"/>
+        <w:rPr>
+          <w:rFonts w:ascii="Helvetica" w:hAnsi="Helvetica" w:cs="Helvetica"/>
+          <w:color w:val="2D3B45"/>
+          <w:shd w:val="clear" w:color="auto" w:fill="FFFFFF"/>
+        </w:rPr>
+      </w:pPr>
+      <w:r>
+        <w:rPr>
+          <w:rFonts w:ascii="Helvetica" w:hAnsi="Helvetica" w:cs="Helvetica"/>
+          <w:color w:val="2D3B45"/>
+          <w:shd w:val="clear" w:color="auto" w:fill="FFFFFF"/>
+        </w:rPr>
+        <w:t xml:space="preserve"> </w:t>
+      </w:r>
+      <w:r>
+        <w:rPr>
+          <w:rFonts w:ascii="Helvetica" w:hAnsi="Helvetica" w:cs="Helvetica"/>
+          <w:color w:val="2D3B45"/>
+        </w:rPr>
+        <w:br/>
+      </w:r>
+      <w:r>
+        <w:rPr>
+          <w:rFonts w:ascii="Helvetica" w:hAnsi="Helvetica" w:cs="Helvetica"/>
+          <w:color w:val="2D3B45"/>
+          <w:shd w:val="clear" w:color="auto" w:fill="FFFFFF"/>
+        </w:rPr>
+        <w:t>- you significantly change a feature or your implementation plan at any point</w:t>
+      </w:r>
+    </w:p>
+    <w:p>
+      <w:pPr>
+        <w:pStyle w:val="Heading3"/>
+        <w:rPr>
+          <w:rFonts w:ascii="Helvetica" w:hAnsi="Helvetica" w:cs="Helvetica"/>
+          <w:color w:val="2D3B45"/>
+          <w:shd w:val="clear" w:color="auto" w:fill="FFFFFF"/>
+        </w:rPr>
+      </w:pPr>
+    </w:p>
+    <w:p>
+      <w:pPr>
+        <w:pStyle w:val="Heading3"/>
+      </w:pPr>
+      <w:r>
+        <w:rPr>
+          <w:rFonts w:ascii="Helvetica" w:hAnsi="Helvetica" w:cs="Helvetica"/>
+          <w:color w:val="2D3B45"/>
+        </w:rPr>
+        <w:br/>
+      </w:r>
+      <w:r>
+        <w:rPr>
+          <w:rFonts w:ascii="Helvetica" w:hAnsi="Helvetica" w:cs="Helvetica"/>
+          <w:color w:val="2D3B45"/>
+        </w:rPr>
+        <w:br/>
+      </w:r>
+      <w:r>
+        <w:rPr>
+          <w:rFonts w:ascii="Helvetica" w:hAnsi="Helvetica" w:cs="Helvetica"/>
+          <w:color w:val="2D3B45"/>
+          <w:shd w:val="clear" w:color="auto" w:fill="FFFFFF"/>
+        </w:rPr>
+        <w:t xml:space="preserve">- encounter a significant issue, </w:t>
       </w:r>
       <w:proofErr w:type="gramStart"/>
       <w:r>
-        <w:t>was</w:t>
-      </w:r>
-      <w:r>
-        <w:t>n’t</w:t>
+        <w:rPr>
+          <w:rFonts w:ascii="Helvetica" w:hAnsi="Helvetica" w:cs="Helvetica"/>
+          <w:color w:val="2D3B45"/>
+          <w:shd w:val="clear" w:color="auto" w:fill="FFFFFF"/>
+        </w:rPr>
+        <w:t>challenge</w:t>
       </w:r>
       <w:proofErr w:type="gramEnd"/>
       <w:r>
-        <w:t xml:space="preserve"> what the program was expecting</w:t>
-      </w:r>
-      <w:r>
-        <w:t xml:space="preserve">, it will prompt the user </w:t>
-      </w:r>
-      <w:r>
-        <w:t xml:space="preserve">with </w:t>
-      </w:r>
-      <w:r>
-        <w:t xml:space="preserve">options </w:t>
-      </w:r>
-      <w:r>
-        <w:t xml:space="preserve">of what the </w:t>
-      </w:r>
-      <w:r>
-        <w:t xml:space="preserve">input </w:t>
-      </w:r>
-      <w:r>
-        <w:t xml:space="preserve">needs to be </w:t>
-      </w:r>
-      <w:r>
-        <w:t>before moving on</w:t>
-      </w:r>
-      <w:r>
-        <w:t>.</w:t>
-      </w:r>
-      <w:r>
-        <w:t xml:space="preserve"> </w:t>
-      </w:r>
-    </w:p>
-    <w:p>
-      <w:pPr>
-        <w:pStyle w:val="Heading3"/>
-      </w:pPr>
-      <w:r>
-        <w:t>H</w:t>
-      </w:r>
-      <w:r>
-        <w:t>ow errors will be handled by the application and displayed to the user</w:t>
-      </w:r>
-      <w:r>
-        <w:t>.</w:t>
-      </w:r>
-    </w:p>
-    <w:p>
-      <w:r>
-        <w:t>If the program comes into an error as the game is played the user will be notified through a prompt on the terminal window. The program will either continue with the game or take the user back to the start of the game.</w:t>
-      </w:r>
-    </w:p>
-    <w:p/>
-    <w:p>
-      <w:pPr>
-        <w:pStyle w:val="Heading3"/>
-      </w:pPr>
-      <w:r>
-        <w:t>Control Flow Diagram</w:t>
-      </w:r>
-      <w:r>
-        <w:tab/>
-      </w:r>
-    </w:p>
-    <w:p/>
-    <w:p>
-      <w:pPr>
-        <w:pStyle w:val="Heading3"/>
-      </w:pPr>
-      <w:r>
-        <w:t>Implementation Plan</w:t>
-      </w:r>
-    </w:p>
-    <w:p>
-      <w:pPr>
-        <w:pStyle w:val="Heading3"/>
-      </w:pPr>
-    </w:p>
-    <w:p>
-      <w:pPr>
-        <w:pStyle w:val="Heading3"/>
-      </w:pPr>
-      <w:r>
-        <w:t>Status Updates</w:t>
+        <w:rPr>
+          <w:rFonts w:ascii="Helvetica" w:hAnsi="Helvetica" w:cs="Helvetica"/>
+          <w:color w:val="2D3B45"/>
+          <w:shd w:val="clear" w:color="auto" w:fill="FFFFFF"/>
+        </w:rPr>
+        <w:t xml:space="preserve"> or roadblock</w:t>
+      </w:r>
+      <w:r>
+        <w:rPr>
+          <w:rFonts w:ascii="Helvetica" w:hAnsi="Helvetica" w:cs="Helvetica"/>
+          <w:color w:val="2D3B45"/>
+        </w:rPr>
+        <w:br/>
+      </w:r>
+      <w:r>
+        <w:rPr>
+          <w:rFonts w:ascii="Helvetica" w:hAnsi="Helvetica" w:cs="Helvetica"/>
+          <w:color w:val="2D3B45"/>
+          <w:shd w:val="clear" w:color="auto" w:fill="FFFFFF"/>
+        </w:rPr>
+        <w:t>- are halfway through implementing the features</w:t>
+      </w:r>
+      <w:r>
+        <w:rPr>
+          <w:rFonts w:ascii="Helvetica" w:hAnsi="Helvetica" w:cs="Helvetica"/>
+          <w:color w:val="2D3B45"/>
+        </w:rPr>
+        <w:br/>
+      </w:r>
+      <w:r>
+        <w:rPr>
+          <w:rFonts w:ascii="Helvetica" w:hAnsi="Helvetica" w:cs="Helvetica"/>
+          <w:color w:val="2D3B45"/>
+          <w:shd w:val="clear" w:color="auto" w:fill="FFFFFF"/>
+        </w:rPr>
+        <w:t>- prior to / after testing the application</w:t>
       </w:r>
       <w:r>
         <w:tab/>
@@ -1288,6 +2207,17 @@
       <w:szCs w:val="24"/>
     </w:rPr>
   </w:style>
+  <w:style w:type="character" w:styleId="Strong">
+    <w:name w:val="Strong"/>
+    <w:basedOn w:val="DefaultParagraphFont"/>
+    <w:uiPriority w:val="22"/>
+    <w:qFormat/>
+    <w:rsid w:val="00025F2B"/>
+    <w:rPr>
+      <w:b/>
+      <w:bCs/>
+    </w:rPr>
+  </w:style>
 </w:styles>
 </file>
 

</xml_diff>